<commit_message>
rajout de future script+docx pour les choses encore à faire
</commit_message>
<xml_diff>
--- a/projet fin d'annee/Projet de fin d'année(jeu).docx
+++ b/projet fin d'annee/Projet de fin d'année(jeu).docx
@@ -37,6 +37,49 @@
       </w:pPr>
       <w:r>
         <w:rPr>
+          <w:color w:val="00ff00"/>
+          <w:rtl w:val="0"/>
+        </w:rPr>
+        <w:t xml:space="preserve">Intégration de mes autres personnages</w:t>
+      </w:r>
+      <w:r>
+        <w:rPr>
+          <w:rtl w:val="0"/>
+        </w:rPr>
+        <w:t xml:space="preserve"> et dialogue quand il y a interaction avec la souris sur les personnages;</w:t>
+      </w:r>
+    </w:p>
+    <w:p>
+      <w:pPr>
+        <w:rPr/>
+      </w:pPr>
+      <w:r>
+        <w:rPr>
+          <w:rtl w:val="0"/>
+        </w:rPr>
+        <w:t xml:space="preserve">intégration des ennemis ;</w:t>
+      </w:r>
+    </w:p>
+    <w:p>
+      <w:pPr>
+        <w:rPr/>
+      </w:pPr>
+      <w:r>
+        <w:rPr>
+          <w:rtl w:val="0"/>
+        </w:rPr>
+        <w:t xml:space="preserve">fase de combats pour les combats tuto pour utiliser le nouveau matériel recup et apparition des ennemies;</w:t>
+      </w:r>
+    </w:p>
+    <w:p>
+      <w:pPr>
+        <w:rPr>
+          <w:color w:val="00ff00"/>
+        </w:rPr>
+      </w:pPr>
+      <w:r>
+        <w:rPr>
+          <w:color w:val="00ff00"/>
           <w:rtl w:val="0"/>
         </w:rPr>
         <w:t xml:space="preserve">Déplacement du personnage;</w:t>
@@ -50,26 +93,29 @@
         <w:rPr>
           <w:rtl w:val="0"/>
         </w:rPr>
-        <w:t xml:space="preserve">Dialogue;</w:t>
-      </w:r>
-    </w:p>
-    <w:p>
-      <w:pPr>
-        <w:rPr/>
-      </w:pPr>
-      <w:r>
-        <w:rPr>
-          <w:rtl w:val="0"/>
-        </w:rPr>
-        <w:t xml:space="preserve">Shader pour le dôme;</w:t>
-      </w:r>
-    </w:p>
-    <w:p>
-      <w:pPr>
-        <w:rPr/>
-      </w:pPr>
-      <w:r>
-        <w:rPr>
+        <w:t xml:space="preserve">Dialogue à adapter suivant mes autres scripts;</w:t>
+      </w:r>
+    </w:p>
+    <w:p>
+      <w:pPr>
+        <w:rPr/>
+      </w:pPr>
+      <w:r>
+        <w:rPr>
+          <w:rtl w:val="0"/>
+        </w:rPr>
+        <w:t xml:space="preserve">Shader pour le dôme;(si j’ai le temps)</w:t>
+      </w:r>
+    </w:p>
+    <w:p>
+      <w:pPr>
+        <w:rPr>
+          <w:color w:val="00ff00"/>
+        </w:rPr>
+      </w:pPr>
+      <w:r>
+        <w:rPr>
+          <w:color w:val="00ff00"/>
           <w:rtl w:val="0"/>
         </w:rPr>
         <w:t xml:space="preserve">Rentrer dans la maison sans la pousser;</w:t>
@@ -94,22 +140,481 @@
         <w:rPr>
           <w:rtl w:val="0"/>
         </w:rPr>
-        <w:t xml:space="preserve">Les effets pour le dôme; </w:t>
-      </w:r>
-    </w:p>
-    <w:p>
-      <w:pPr>
-        <w:rPr/>
-      </w:pPr>
-      <w:r>
-        <w:rPr>
-          <w:rtl w:val="0"/>
-        </w:rPr>
-      </w:r>
-    </w:p>
-    <w:p>
-      <w:pPr>
-        <w:rPr/>
+        <w:t xml:space="preserve">Les effets pour le dôme; (si j’ai le temps)</w:t>
+      </w:r>
+    </w:p>
+    <w:p>
+      <w:pPr>
+        <w:rPr/>
+      </w:pPr>
+      <w:r>
+        <w:rPr>
+          <w:rtl w:val="0"/>
+        </w:rPr>
+      </w:r>
+    </w:p>
+    <w:p>
+      <w:pPr>
+        <w:rPr/>
+      </w:pPr>
+      <w:r>
+        <w:rPr>
+          <w:rtl w:val="0"/>
+        </w:rPr>
+      </w:r>
+    </w:p>
+    <w:p>
+      <w:pPr>
+        <w:rPr/>
+      </w:pPr>
+      <w:r>
+        <w:rPr>
+          <w:rtl w:val="0"/>
+        </w:rPr>
+      </w:r>
+    </w:p>
+    <w:p>
+      <w:pPr>
+        <w:rPr/>
+      </w:pPr>
+      <w:r>
+        <w:rPr>
+          <w:rtl w:val="0"/>
+        </w:rPr>
+      </w:r>
+    </w:p>
+    <w:p>
+      <w:pPr>
+        <w:rPr/>
+      </w:pPr>
+      <w:r>
+        <w:rPr>
+          <w:rtl w:val="0"/>
+        </w:rPr>
+      </w:r>
+    </w:p>
+    <w:p>
+      <w:pPr>
+        <w:rPr/>
+      </w:pPr>
+      <w:r>
+        <w:rPr>
+          <w:rtl w:val="0"/>
+        </w:rPr>
+      </w:r>
+    </w:p>
+    <w:p>
+      <w:pPr>
+        <w:rPr/>
+      </w:pPr>
+      <w:r>
+        <w:rPr>
+          <w:rtl w:val="0"/>
+        </w:rPr>
+      </w:r>
+    </w:p>
+    <w:p>
+      <w:pPr>
+        <w:rPr/>
+      </w:pPr>
+      <w:r>
+        <w:rPr>
+          <w:rtl w:val="0"/>
+        </w:rPr>
+        <w:t xml:space="preserve">idée de site pour faire des personnages.</w:t>
+      </w:r>
+    </w:p>
+    <w:p>
+      <w:pPr>
+        <w:rPr>
+          <w:color w:val="ffffff"/>
+        </w:rPr>
+      </w:pPr>
+      <w:r>
+        <w:rPr>
+          <w:rtl w:val="0"/>
+        </w:rPr>
+      </w:r>
+    </w:p>
+    <w:p>
+      <w:pPr>
+        <w:rPr/>
+      </w:pPr>
+      <w:r>
+        <w:rPr>
+          <w:rtl w:val="0"/>
+        </w:rPr>
+      </w:r>
+    </w:p>
+    <w:p>
+      <w:pPr>
+        <w:rPr>
+          <w:b w:val="1"/>
+          <w:color w:val="ffffff"/>
+        </w:rPr>
+      </w:pPr>
+      <w:r>
+        <w:rPr>
+          <w:rFonts w:ascii="Roboto" w:cs="Roboto" w:eastAsia="Roboto" w:hAnsi="Roboto"/>
+          <w:b w:val="1"/>
+          <w:color w:val="ffffff"/>
+          <w:sz w:val="21"/>
+          <w:szCs w:val="21"/>
+          <w:shd w:fill="1f1f1f" w:val="clear"/>
+          <w:rtl w:val="0"/>
+        </w:rPr>
+        <w:t xml:space="preserve">Personnellement j'utilise MakeHuman et l'addon Mhx2 pour importer les modèles dans Blender. Voi</w:t>
+      </w:r>
+      <w:r>
+        <w:rPr>
+          <w:rtl w:val="0"/>
+        </w:rPr>
+      </w:r>
+    </w:p>
+    <w:p>
+      <w:pPr>
+        <w:rPr>
+          <w:rFonts w:ascii="Roboto" w:cs="Roboto" w:eastAsia="Roboto" w:hAnsi="Roboto"/>
+          <w:b w:val="1"/>
+          <w:color w:val="ffffff"/>
+          <w:sz w:val="21"/>
+          <w:szCs w:val="21"/>
+          <w:shd w:fill="1f1f1f" w:val="clear"/>
+        </w:rPr>
+      </w:pPr>
+      <w:r>
+        <w:rPr>
+          <w:rFonts w:ascii="Roboto" w:cs="Roboto" w:eastAsia="Roboto" w:hAnsi="Roboto"/>
+          <w:b w:val="1"/>
+          <w:color w:val="ffffff"/>
+          <w:sz w:val="21"/>
+          <w:szCs w:val="21"/>
+          <w:shd w:fill="1f1f1f" w:val="clear"/>
+          <w:rtl w:val="0"/>
+        </w:rPr>
+        <w:t xml:space="preserve">ci le lien de vers cet addon : </w:t>
+      </w:r>
+      <w:hyperlink r:id="rId6">
+        <w:r>
+          <w:rPr>
+            <w:rFonts w:ascii="Roboto" w:cs="Roboto" w:eastAsia="Roboto" w:hAnsi="Roboto"/>
+            <w:b w:val="1"/>
+            <w:color w:val="ffffff"/>
+            <w:sz w:val="21"/>
+            <w:szCs w:val="21"/>
+            <w:shd w:fill="1f1f1f" w:val="clear"/>
+            <w:rtl w:val="0"/>
+          </w:rPr>
+          <w:t xml:space="preserve"> https://bitbucket.org/Diffeomorphic/mhx2-makehuman-exchange/downloads/</w:t>
+        </w:r>
+      </w:hyperlink>
+      <w:r>
+        <w:rPr>
+          <w:rFonts w:ascii="Roboto" w:cs="Roboto" w:eastAsia="Roboto" w:hAnsi="Roboto"/>
+          <w:b w:val="1"/>
+          <w:color w:val="ffffff"/>
+          <w:sz w:val="21"/>
+          <w:szCs w:val="21"/>
+          <w:shd w:fill="1f1f1f" w:val="clear"/>
+          <w:rtl w:val="0"/>
+        </w:rPr>
+        <w:t xml:space="preserve"> </w:t>
+      </w:r>
+    </w:p>
+    <w:p>
+      <w:pPr>
+        <w:rPr>
+          <w:rFonts w:ascii="Roboto" w:cs="Roboto" w:eastAsia="Roboto" w:hAnsi="Roboto"/>
+          <w:b w:val="1"/>
+          <w:color w:val="ffffff"/>
+          <w:sz w:val="21"/>
+          <w:szCs w:val="21"/>
+          <w:shd w:fill="1f1f1f" w:val="clear"/>
+        </w:rPr>
+      </w:pPr>
+      <w:r>
+        <w:rPr>
+          <w:rFonts w:ascii="Roboto" w:cs="Roboto" w:eastAsia="Roboto" w:hAnsi="Roboto"/>
+          <w:b w:val="1"/>
+          <w:color w:val="ffffff"/>
+          <w:sz w:val="21"/>
+          <w:szCs w:val="21"/>
+          <w:shd w:fill="1f1f1f" w:val="clear"/>
+          <w:rtl w:val="0"/>
+        </w:rPr>
+        <w:t xml:space="preserve">Il y a moins de nettoyage à faire, mais il faut installer MakeHuman (mèke ioumane en franglais !)</w:t>
+      </w:r>
+    </w:p>
+    <w:p>
+      <w:pPr>
+        <w:rPr>
+          <w:rFonts w:ascii="Roboto" w:cs="Roboto" w:eastAsia="Roboto" w:hAnsi="Roboto"/>
+          <w:b w:val="1"/>
+          <w:color w:val="ffffff"/>
+          <w:sz w:val="21"/>
+          <w:szCs w:val="21"/>
+          <w:shd w:fill="1f1f1f" w:val="clear"/>
+        </w:rPr>
+      </w:pPr>
+      <w:r>
+        <w:rPr>
+          <w:rFonts w:ascii="Roboto" w:cs="Roboto" w:eastAsia="Roboto" w:hAnsi="Roboto"/>
+          <w:b w:val="1"/>
+          <w:color w:val="ffffff"/>
+          <w:sz w:val="21"/>
+          <w:szCs w:val="21"/>
+          <w:shd w:fill="1f1f1f" w:val="clear"/>
+          <w:rtl w:val="0"/>
+        </w:rPr>
+        <w:t xml:space="preserve">Il suffit de télécharger le dossier Download reporsitory.</w:t>
+      </w:r>
+    </w:p>
+    <w:p>
+      <w:pPr>
+        <w:rPr>
+          <w:b w:val="1"/>
+          <w:color w:val="ffffff"/>
+        </w:rPr>
+      </w:pPr>
+      <w:r>
+        <w:rPr>
+          <w:rFonts w:ascii="Roboto" w:cs="Roboto" w:eastAsia="Roboto" w:hAnsi="Roboto"/>
+          <w:b w:val="1"/>
+          <w:color w:val="ffffff"/>
+          <w:sz w:val="21"/>
+          <w:szCs w:val="21"/>
+          <w:shd w:fill="1f1f1f" w:val="clear"/>
+          <w:rtl w:val="0"/>
+        </w:rPr>
+        <w:t xml:space="preserve">Pour ce qui concerne ton addon MB-Lab, je pense qu'il est ici :</w:t>
+      </w:r>
+      <w:hyperlink r:id="rId7">
+        <w:r>
+          <w:rPr>
+            <w:rFonts w:ascii="Roboto" w:cs="Roboto" w:eastAsia="Roboto" w:hAnsi="Roboto"/>
+            <w:b w:val="1"/>
+            <w:color w:val="ffffff"/>
+            <w:sz w:val="21"/>
+            <w:szCs w:val="21"/>
+            <w:shd w:fill="1f1f1f" w:val="clear"/>
+            <w:rtl w:val="0"/>
+          </w:rPr>
+          <w:t xml:space="preserve"> https://blenderartists.org/t/mb-lab-1-7-3-release-for-blender-2-80/1138777</w:t>
+        </w:r>
+      </w:hyperlink>
+      <w:r>
+        <w:rPr>
+          <w:rFonts w:ascii="Roboto" w:cs="Roboto" w:eastAsia="Roboto" w:hAnsi="Roboto"/>
+          <w:b w:val="1"/>
+          <w:color w:val="ffffff"/>
+          <w:sz w:val="21"/>
+          <w:szCs w:val="21"/>
+          <w:shd w:fill="1f1f1f" w:val="clear"/>
+          <w:rtl w:val="0"/>
+        </w:rPr>
+        <w:t xml:space="preserve"> et là en suivant le lien précédent :</w:t>
+      </w:r>
+      <w:hyperlink r:id="rId8">
+        <w:r>
+          <w:rPr>
+            <w:rFonts w:ascii="Roboto" w:cs="Roboto" w:eastAsia="Roboto" w:hAnsi="Roboto"/>
+            <w:b w:val="1"/>
+            <w:color w:val="ffffff"/>
+            <w:sz w:val="21"/>
+            <w:szCs w:val="21"/>
+            <w:shd w:fill="1f1f1f" w:val="clear"/>
+            <w:rtl w:val="0"/>
+          </w:rPr>
+          <w:t xml:space="preserve"> </w:t>
+        </w:r>
+      </w:hyperlink>
+      <w:hyperlink r:id="rId9">
+        <w:r>
+          <w:rPr>
+            <w:rFonts w:ascii="Roboto" w:cs="Roboto" w:eastAsia="Roboto" w:hAnsi="Roboto"/>
+            <w:b w:val="1"/>
+            <w:color w:val="ffffff"/>
+            <w:sz w:val="21"/>
+            <w:szCs w:val="21"/>
+            <w:shd w:fill="1f1f1f" w:val="clear"/>
+            <w:rtl w:val="0"/>
+          </w:rPr>
+          <w:t xml:space="preserve">https://github.com/animate1978/MB-Lab</w:t>
+        </w:r>
+      </w:hyperlink>
+      <w:r>
+        <w:rPr>
+          <w:rtl w:val="0"/>
+        </w:rPr>
+      </w:r>
+    </w:p>
+    <w:p>
+      <w:pPr>
+        <w:rPr>
+          <w:b w:val="1"/>
+          <w:color w:val="ffffff"/>
+        </w:rPr>
+      </w:pPr>
+      <w:r>
+        <w:rPr>
+          <w:rtl w:val="0"/>
+        </w:rPr>
+      </w:r>
+    </w:p>
+    <w:p>
+      <w:pPr>
+        <w:rPr>
+          <w:b w:val="1"/>
+          <w:color w:val="ffffff"/>
+        </w:rPr>
+      </w:pPr>
+      <w:r>
+        <w:rPr>
+          <w:rtl w:val="0"/>
+        </w:rPr>
+      </w:r>
+    </w:p>
+    <w:p>
+      <w:pPr>
+        <w:rPr>
+          <w:b w:val="1"/>
+          <w:color w:val="ffffff"/>
+        </w:rPr>
+      </w:pPr>
+      <w:r>
+        <w:rPr>
+          <w:rtl w:val="0"/>
+        </w:rPr>
+      </w:r>
+    </w:p>
+    <w:p>
+      <w:pPr>
+        <w:rPr>
+          <w:b w:val="1"/>
+        </w:rPr>
+      </w:pPr>
+      <w:hyperlink r:id="rId10">
+        <w:r>
+          <w:rPr>
+            <w:b w:val="1"/>
+            <w:color w:val="1155cc"/>
+            <w:u w:val="single"/>
+            <w:rtl w:val="0"/>
+          </w:rPr>
+          <w:t xml:space="preserve">https://www.mixamo.com/#/?page=3&amp;query=&amp;type=Character</w:t>
+        </w:r>
+      </w:hyperlink>
+      <w:r>
+        <w:rPr>
+          <w:b w:val="1"/>
+          <w:color w:val="ffffff"/>
+          <w:rtl w:val="0"/>
+        </w:rPr>
+        <w:t xml:space="preserve"> </w:t>
+      </w:r>
+      <w:r>
+        <w:rPr>
+          <w:b w:val="1"/>
+          <w:rtl w:val="0"/>
+        </w:rPr>
+        <w:t xml:space="preserve">pour telecharger des animations et des personnages déjà fait.</w:t>
+      </w:r>
+    </w:p>
+    <w:p>
+      <w:pPr>
+        <w:rPr>
+          <w:b w:val="1"/>
+          <w:color w:val="ffffff"/>
+        </w:rPr>
+      </w:pPr>
+      <w:r>
+        <w:rPr>
+          <w:rtl w:val="0"/>
+        </w:rPr>
+      </w:r>
+    </w:p>
+    <w:p>
+      <w:pPr>
+        <w:rPr>
+          <w:b w:val="1"/>
+          <w:color w:val="ffffff"/>
+        </w:rPr>
+      </w:pPr>
+      <w:r>
+        <w:rPr>
+          <w:rtl w:val="0"/>
+        </w:rPr>
+      </w:r>
+    </w:p>
+    <w:p>
+      <w:pPr>
+        <w:rPr>
+          <w:b w:val="1"/>
+          <w:color w:val="ffffff"/>
+        </w:rPr>
+      </w:pPr>
+      <w:r>
+        <w:rPr>
+          <w:rtl w:val="0"/>
+        </w:rPr>
+      </w:r>
+    </w:p>
+    <w:p>
+      <w:pPr>
+        <w:rPr>
+          <w:b w:val="1"/>
+          <w:color w:val="ffffff"/>
+        </w:rPr>
+      </w:pPr>
+      <w:r>
+        <w:rPr>
+          <w:rtl w:val="0"/>
+        </w:rPr>
+      </w:r>
+    </w:p>
+    <w:p>
+      <w:pPr>
+        <w:rPr>
+          <w:b w:val="1"/>
+          <w:color w:val="ffffff"/>
+        </w:rPr>
+      </w:pPr>
+      <w:r>
+        <w:rPr>
+          <w:rtl w:val="0"/>
+        </w:rPr>
+      </w:r>
+    </w:p>
+    <w:p>
+      <w:pPr>
+        <w:rPr>
+          <w:b w:val="1"/>
+          <w:color w:val="ffffff"/>
+        </w:rPr>
+      </w:pPr>
+      <w:r>
+        <w:rPr>
+          <w:rtl w:val="0"/>
+        </w:rPr>
+      </w:r>
+    </w:p>
+    <w:p>
+      <w:pPr>
+        <w:rPr>
+          <w:color w:val="ffffff"/>
+        </w:rPr>
+      </w:pPr>
+      <w:r>
+        <w:rPr>
+          <w:rtl w:val="0"/>
+        </w:rPr>
+      </w:r>
+    </w:p>
+    <w:p>
+      <w:pPr>
+        <w:rPr>
+          <w:color w:val="ffffff"/>
+        </w:rPr>
       </w:pPr>
       <w:r>
         <w:rPr>

</xml_diff>

<commit_message>
dialogue avancement ajout cle de mickey
</commit_message>
<xml_diff>
--- a/projet fin d'annee/Projet de fin d'année(jeu).docx
+++ b/projet fin d'annee/Projet de fin d'année(jeu).docx
@@ -141,6 +141,30 @@
           <w:rtl w:val="0"/>
         </w:rPr>
         <w:t xml:space="preserve">Les effets pour le dôme; (si j’ai le temps)</w:t>
+      </w:r>
+    </w:p>
+    <w:p>
+      <w:pPr>
+        <w:rPr/>
+      </w:pPr>
+      <w:r>
+        <w:rPr>
+          <w:rtl w:val="0"/>
+        </w:rPr>
+        <w:t xml:space="preserve">assets(</w:t>
+      </w:r>
+      <w:r>
+        <w:rPr>
+          <w:color w:val="00ff00"/>
+          <w:rtl w:val="0"/>
+        </w:rPr>
+        <w:t xml:space="preserve">maison,cles</w:t>
+      </w:r>
+      <w:r>
+        <w:rPr>
+          <w:rtl w:val="0"/>
+        </w:rPr>
+        <w:t xml:space="preserve">)</w:t>
       </w:r>
     </w:p>
     <w:p>

</xml_diff>